<commit_message>
Added script for fetching sonarqube text reports via API. Added the reports.
</commit_message>
<xml_diff>
--- a/Deliverables/Miscellaneous/SonarQube use report.docx
+++ b/Deliverables/Miscellaneous/SonarQube use report.docx
@@ -5,156 +5,144 @@
     <w:p>
       <w:pPr>
         <w:pStyle w:val="Heading1"/>
+        <w:rPr>
+          <w:lang w:val="en-US"/>
+        </w:rPr>
+      </w:pPr>
+      <w:r>
+        <w:rPr>
+          <w:lang w:val="en-US"/>
+        </w:rPr>
+        <w:t>SonarQube use report</w:t>
+      </w:r>
+    </w:p>
+    <w:p>
+      <w:pPr>
+        <w:rPr>
+          <w:lang w:val="en-US"/>
+        </w:rPr>
+      </w:pPr>
+    </w:p>
+    <w:p>
+      <w:pPr>
+        <w:pStyle w:val="Heading2"/>
+        <w:rPr>
+          <w:lang w:val="en-US"/>
+        </w:rPr>
+      </w:pPr>
+      <w:r>
+        <w:rPr>
+          <w:lang w:val="en-US"/>
+        </w:rPr>
+        <w:t>Int</w:t>
+      </w:r>
+      <w:r>
+        <w:rPr>
+          <w:lang w:val="en-US"/>
+        </w:rPr>
+        <w:t>roduction</w:t>
+      </w:r>
+    </w:p>
+    <w:p>
+      <w:pPr>
+        <w:rPr>
+          <w:lang w:val="en-US"/>
+        </w:rPr>
+      </w:pPr>
+      <w:r>
+        <w:rPr>
+          <w:lang w:val="en-US"/>
+        </w:rPr>
+        <w:t>This document describes the research and implementation details for utilizing SonarQube for Oulu University’s Advanced Software Quality and Security Course for Group X.</w:t>
+      </w:r>
+    </w:p>
+    <w:p>
+      <w:pPr>
+        <w:pStyle w:val="Heading2"/>
+        <w:rPr>
+          <w:lang w:val="en-US"/>
+        </w:rPr>
+      </w:pPr>
+      <w:r>
+        <w:rPr>
+          <w:lang w:val="en-US"/>
+        </w:rPr>
+        <w:t>Background</w:t>
+      </w:r>
+    </w:p>
+    <w:p>
+      <w:pPr>
+        <w:rPr>
+          <w:lang w:val="en-US"/>
+        </w:rPr>
+      </w:pPr>
+      <w:r>
+        <w:rPr>
+          <w:lang w:val="en-US"/>
+        </w:rPr>
+        <w:t>This section details information about the SonarQube itself.</w:t>
+      </w:r>
+    </w:p>
+    <w:p>
+      <w:pPr>
+        <w:pStyle w:val="Heading3"/>
+        <w:rPr>
+          <w:lang w:val="en-US"/>
+        </w:rPr>
       </w:pPr>
       <w:proofErr w:type="spellStart"/>
       <w:r>
-        <w:t>SonarQube</w:t>
+        <w:rPr>
+          <w:lang w:val="en-US"/>
+        </w:rPr>
+        <w:t>Sonarqube</w:t>
       </w:r>
       <w:proofErr w:type="spellEnd"/>
       <w:r>
-        <w:t xml:space="preserve"> </w:t>
+        <w:rPr>
+          <w:lang w:val="en-US"/>
+        </w:rPr>
+        <w:t xml:space="preserve"> in general</w:t>
+      </w:r>
+    </w:p>
+    <w:p>
+      <w:pPr>
+        <w:rPr>
+          <w:lang w:val="en-US"/>
+        </w:rPr>
+      </w:pPr>
+      <w:r>
+        <w:rPr>
+          <w:lang w:val="en-US"/>
+        </w:rPr>
+        <w:t xml:space="preserve">SonarQube is a software solution for static code analysis. It provides issue detection by analyzing the code base, resulting into identification of code smells, low code coverage and security issues. </w:t>
+      </w:r>
+    </w:p>
+    <w:p>
+      <w:pPr>
+        <w:rPr>
+          <w:lang w:val="en-US"/>
+        </w:rPr>
+      </w:pPr>
+      <w:r>
+        <w:rPr>
+          <w:lang w:val="en-US"/>
+        </w:rPr>
+        <w:t>SonarQube is developed by Sonar (</w:t>
       </w:r>
       <w:proofErr w:type="spellStart"/>
       <w:r>
-        <w:t>use</w:t>
+        <w:rPr>
+          <w:lang w:val="en-US"/>
+        </w:rPr>
+        <w:t>SonarSource</w:t>
       </w:r>
       <w:proofErr w:type="spellEnd"/>
       <w:r>
-        <w:t xml:space="preserve"> </w:t>
-      </w:r>
-      <w:proofErr w:type="spellStart"/>
-      <w:r>
-        <w:t>report</w:t>
-      </w:r>
-      <w:proofErr w:type="spellEnd"/>
-    </w:p>
-    <w:p/>
-    <w:p>
-      <w:pPr>
-        <w:pStyle w:val="Heading2"/>
-        <w:rPr>
-          <w:lang w:val="en-US"/>
-        </w:rPr>
-      </w:pPr>
-      <w:r>
-        <w:rPr>
-          <w:lang w:val="en-US"/>
-        </w:rPr>
-        <w:t>Int</w:t>
-      </w:r>
-      <w:r>
-        <w:rPr>
-          <w:lang w:val="en-US"/>
-        </w:rPr>
-        <w:t>roduction</w:t>
-      </w:r>
-    </w:p>
-    <w:p>
-      <w:pPr>
-        <w:rPr>
-          <w:lang w:val="en-US"/>
-        </w:rPr>
-      </w:pPr>
-      <w:r>
-        <w:rPr>
-          <w:lang w:val="en-US"/>
-        </w:rPr>
-        <w:t>This document describes the research and implementation details for utilizing SonarQube for Oulu University’s Advanced Software Quality and Security Course for Group X.</w:t>
-      </w:r>
-    </w:p>
-    <w:p>
-      <w:pPr>
-        <w:pStyle w:val="Heading2"/>
-        <w:rPr>
-          <w:lang w:val="en-US"/>
-        </w:rPr>
-      </w:pPr>
-      <w:r>
-        <w:rPr>
-          <w:lang w:val="en-US"/>
-        </w:rPr>
-        <w:t>Background</w:t>
-      </w:r>
-    </w:p>
-    <w:p>
-      <w:pPr>
-        <w:rPr>
-          <w:lang w:val="en-US"/>
-        </w:rPr>
-      </w:pPr>
-      <w:r>
-        <w:rPr>
-          <w:lang w:val="en-US"/>
-        </w:rPr>
-        <w:t>This section details information about the SonarQube itself.</w:t>
-      </w:r>
-    </w:p>
-    <w:p>
-      <w:pPr>
-        <w:pStyle w:val="Heading3"/>
-        <w:rPr>
-          <w:lang w:val="en-US"/>
-        </w:rPr>
-      </w:pPr>
-      <w:proofErr w:type="spellStart"/>
-      <w:r>
-        <w:rPr>
-          <w:lang w:val="en-US"/>
-        </w:rPr>
-        <w:t>Sonarqube</w:t>
-      </w:r>
-      <w:proofErr w:type="spellEnd"/>
-      <w:r>
-        <w:rPr>
-          <w:lang w:val="en-US"/>
-        </w:rPr>
-        <w:t xml:space="preserve"> in general</w:t>
-      </w:r>
-    </w:p>
-    <w:p>
-      <w:pPr>
-        <w:rPr>
-          <w:lang w:val="en-US"/>
-        </w:rPr>
-      </w:pPr>
-      <w:r>
-        <w:rPr>
-          <w:lang w:val="en-US"/>
-        </w:rPr>
-        <w:t xml:space="preserve">SonarQube is a software solution for static code analysis. It provides issue detection by analyzing the code base, resulting into identification of code smells, low code coverage and security issues. </w:t>
-      </w:r>
-    </w:p>
-    <w:p>
-      <w:pPr>
-        <w:rPr>
-          <w:lang w:val="en-US"/>
-        </w:rPr>
-      </w:pPr>
-      <w:r>
-        <w:rPr>
-          <w:lang w:val="en-US"/>
-        </w:rPr>
-        <w:t>SonarQube is developed by Sonar (</w:t>
-      </w:r>
-      <w:proofErr w:type="spellStart"/>
-      <w:r>
-        <w:rPr>
-          <w:lang w:val="en-US"/>
-        </w:rPr>
-        <w:t>SonarSource</w:t>
-      </w:r>
-      <w:proofErr w:type="spellEnd"/>
-      <w:r>
-        <w:rPr>
-          <w:lang w:val="en-US"/>
-        </w:rPr>
-        <w:t>, n.d</w:t>
-      </w:r>
-      <w:r>
-        <w:rPr>
-          <w:lang w:val="en-US"/>
-        </w:rPr>
-        <w:t>.</w:t>
+        <w:rPr>
+          <w:lang w:val="en-US"/>
+        </w:rPr>
+        <w:t>, n.d.</w:t>
       </w:r>
       <w:r>
         <w:rPr>
@@ -1139,6 +1127,7 @@
       </w:pPr>
       <w:r>
         <w:rPr>
+          <w:noProof/>
           <w:lang w:val="en-US"/>
         </w:rPr>
         <w:drawing>
@@ -1264,12 +1253,14 @@
         <w:rPr>
           <w:b/>
           <w:bCs/>
+          <w:lang w:val="en-US"/>
         </w:rPr>
       </w:pPr>
       <w:r>
         <w:rPr>
           <w:b/>
           <w:bCs/>
+          <w:lang w:val="en-US"/>
         </w:rPr>
         <w:t>sqp_8c2871782652c677dbbe25f940382ad215798ffb</w:t>
       </w:r>
@@ -1279,6 +1270,7 @@
         <w:rPr>
           <w:b/>
           <w:bCs/>
+          <w:lang w:val="en-US"/>
         </w:rPr>
       </w:pPr>
     </w:p>
@@ -1616,6 +1608,145 @@
     </w:p>
     <w:p>
       <w:pPr>
+        <w:pStyle w:val="Heading3"/>
+        <w:rPr>
+          <w:lang w:val="en-US"/>
+        </w:rPr>
+      </w:pPr>
+      <w:r>
+        <w:rPr>
+          <w:lang w:val="en-US"/>
+        </w:rPr>
+        <w:t>Exporting textual report</w:t>
+      </w:r>
+    </w:p>
+    <w:p>
+      <w:pPr>
+        <w:rPr>
+          <w:lang w:val="en-US"/>
+        </w:rPr>
+      </w:pPr>
+      <w:r>
+        <w:rPr>
+          <w:lang w:val="en-US"/>
+        </w:rPr>
+        <w:t xml:space="preserve">The community edition does not include the possibility for exporting textual report of the issues. However, with SonarQube, a Rest API is provided </w:t>
+      </w:r>
+      <w:r>
+        <w:rPr>
+          <w:lang w:val="en-US"/>
+        </w:rPr>
+        <w:t>which can be used to this end</w:t>
+      </w:r>
+      <w:r>
+        <w:rPr>
+          <w:lang w:val="en-US"/>
+        </w:rPr>
+        <w:t>. We used the following command to get issu</w:t>
+      </w:r>
+      <w:r>
+        <w:rPr>
+          <w:lang w:val="en-US"/>
+        </w:rPr>
+        <w:t>es</w:t>
+      </w:r>
+      <w:r>
+        <w:rPr>
+          <w:lang w:val="en-US"/>
+        </w:rPr>
+        <w:t>, as instructed by assignment instructions:</w:t>
+      </w:r>
+    </w:p>
+    <w:p>
+      <w:pPr>
+        <w:rPr>
+          <w:lang w:val="en-US"/>
+        </w:rPr>
+      </w:pPr>
+      <w:r>
+        <w:rPr>
+          <w:highlight w:val="lightGray"/>
+          <w:lang w:val="en-US"/>
+        </w:rPr>
+        <w:t xml:space="preserve">curl -u </w:t>
+      </w:r>
+      <w:r>
+        <w:rPr>
+          <w:highlight w:val="lightGray"/>
+          <w:lang w:val="en-US"/>
+        </w:rPr>
+        <w:t>&lt;</w:t>
+      </w:r>
+      <w:proofErr w:type="spellStart"/>
+      <w:r>
+        <w:rPr>
+          <w:highlight w:val="lightGray"/>
+          <w:lang w:val="en-US"/>
+        </w:rPr>
+        <w:t>token_generated_via_sonarqube_ui</w:t>
+      </w:r>
+      <w:proofErr w:type="spellEnd"/>
+      <w:r>
+        <w:rPr>
+          <w:highlight w:val="lightGray"/>
+          <w:lang w:val="en-US"/>
+        </w:rPr>
+        <w:t>&gt;</w:t>
+      </w:r>
+      <w:r>
+        <w:rPr>
+          <w:highlight w:val="lightGray"/>
+          <w:lang w:val="en-US"/>
+        </w:rPr>
+        <w:t xml:space="preserve">: </w:t>
+      </w:r>
+      <w:hyperlink r:id="rId6" w:history="1">
+        <w:r>
+          <w:rPr>
+            <w:rStyle w:val="Hyperlink"/>
+            <w:highlight w:val="lightGray"/>
+            <w:lang w:val="en-US"/>
+          </w:rPr>
+          <w:t>https://localhost:9000/api/issues/search?componentKeys=llm-message-dispatch</w:t>
+        </w:r>
+      </w:hyperlink>
+    </w:p>
+    <w:p>
+      <w:pPr>
+        <w:rPr>
+          <w:lang w:val="en-US"/>
+        </w:rPr>
+      </w:pPr>
+      <w:r>
+        <w:rPr>
+          <w:lang w:val="en-US"/>
+        </w:rPr>
+        <w:t>This command is executed via bash script available in GitHub repository and path: Scripts/export_sonarqube_issues.sh. It outputs the report automatically to path: Deliverables/</w:t>
+      </w:r>
+      <w:proofErr w:type="spellStart"/>
+      <w:r>
+        <w:rPr>
+          <w:lang w:val="en-US"/>
+        </w:rPr>
+        <w:t>code_analysis_reports</w:t>
+      </w:r>
+      <w:proofErr w:type="spellEnd"/>
+      <w:r>
+        <w:rPr>
+          <w:lang w:val="en-US"/>
+        </w:rPr>
+        <w:t>/.</w:t>
+      </w:r>
+    </w:p>
+    <w:p>
+      <w:pPr>
+        <w:rPr>
+          <w:lang w:val="en-US"/>
+        </w:rPr>
+      </w:pPr>
+    </w:p>
+    <w:p>
+      <w:pPr>
         <w:pStyle w:val="Heading2"/>
         <w:rPr>
           <w:lang w:val="en-US"/>
@@ -1682,7 +1813,7 @@
         </w:rPr>
         <w:t xml:space="preserve">. Sonar. Retrieved March 15, 2025, from </w:t>
       </w:r>
-      <w:hyperlink r:id="rId6" w:tgtFrame="_new" w:history="1">
+      <w:hyperlink r:id="rId7" w:tgtFrame="_new" w:history="1">
         <w:r>
           <w:rPr>
             <w:rStyle w:val="Hyperlink"/>
@@ -1745,7 +1876,7 @@
         </w:rPr>
         <w:t xml:space="preserve"> Retrieved March 15, 2025, from </w:t>
       </w:r>
-      <w:hyperlink r:id="rId7" w:history="1">
+      <w:hyperlink r:id="rId8" w:history="1">
         <w:r>
           <w:rPr>
             <w:rStyle w:val="Hyperlink"/>
@@ -1781,7 +1912,7 @@
         </w:rPr>
         <w:t xml:space="preserve">. Retrieved March 15, 2025, from </w:t>
       </w:r>
-      <w:hyperlink r:id="rId8" w:tgtFrame="_new" w:history="1">
+      <w:hyperlink r:id="rId9" w:tgtFrame="_new" w:history="1">
         <w:r>
           <w:rPr>
             <w:rStyle w:val="Hyperlink"/>
@@ -2636,6 +2767,7 @@
   <w:style w:type="character" w:default="1" w:styleId="DefaultParagraphFont">
     <w:name w:val="Default Paragraph Font"/>
     <w:uiPriority w:val="1"/>
+    <w:semiHidden/>
     <w:unhideWhenUsed/>
   </w:style>
   <w:style w:type="table" w:default="1" w:styleId="TableNormal">

</xml_diff>